<commit_message>
Descripción, robustez y pruebas CU-17
Descripción, robustez y pruebas CU-17
</commit_message>
<xml_diff>
--- a/Design/DescripcionesCU/CU17-Registrar asistente.docx
+++ b/Design/DescripcionesCU/CU17-Registrar asistente.docx
@@ -392,7 +392,14 @@
                 <w:sz w:val="24"/>
                 <w:szCs w:val="24"/>
               </w:rPr>
-              <w:t>Registrar cliente</w:t>
+              <w:t xml:space="preserve">Registrar </w:t>
+            </w:r>
+            <w:r>
+              <w:rPr>
+                <w:sz w:val="24"/>
+                <w:szCs w:val="24"/>
+              </w:rPr>
+              <w:t>asistente</w:t>
             </w:r>
             <w:r>
               <w:rPr>
@@ -455,7 +462,14 @@
                 <w:sz w:val="24"/>
                 <w:szCs w:val="24"/>
               </w:rPr>
-              <w:t xml:space="preserve"> apellido_paterno</w:t>
+              <w:t xml:space="preserve"> apell</w:t>
+            </w:r>
+            <w:r>
+              <w:rPr>
+                <w:sz w:val="24"/>
+                <w:szCs w:val="24"/>
+              </w:rPr>
+              <w:t>ido</w:t>
             </w:r>
             <w:r>
               <w:rPr>
@@ -469,7 +483,7 @@
                 <w:sz w:val="24"/>
                 <w:szCs w:val="24"/>
               </w:rPr>
-              <w:t>apellido_materno, email, dirección y numero_telefono</w:t>
+              <w:t>correo</w:t>
             </w:r>
             <w:r>
               <w:rPr>
@@ -483,7 +497,21 @@
                 <w:sz w:val="24"/>
                 <w:szCs w:val="24"/>
               </w:rPr>
-              <w:t>, además los botones “Asignar actividad” y “Registrar asistente”</w:t>
+              <w:t>,</w:t>
+            </w:r>
+            <w:r>
+              <w:rPr>
+                <w:sz w:val="24"/>
+                <w:szCs w:val="24"/>
+              </w:rPr>
+              <w:t xml:space="preserve"> también el campo de confirmación de correo,</w:t>
+            </w:r>
+            <w:r>
+              <w:rPr>
+                <w:sz w:val="24"/>
+                <w:szCs w:val="24"/>
+              </w:rPr>
+              <w:t xml:space="preserve"> además los botones “Asignar actividad” y “Registrar asistente”</w:t>
             </w:r>
             <w:r>
               <w:rPr>
@@ -498,15 +526,6 @@
                 <w:szCs w:val="24"/>
               </w:rPr>
               <w:t xml:space="preserve"> </w:t>
-            </w:r>
-            <w:r>
-              <w:rPr>
-                <w:i/>
-                <w:iCs/>
-                <w:sz w:val="24"/>
-                <w:szCs w:val="24"/>
-              </w:rPr>
-              <w:t>(EX01)</w:t>
             </w:r>
           </w:p>
           <w:p>
@@ -533,30 +552,21 @@
                 <w:sz w:val="24"/>
                 <w:szCs w:val="24"/>
               </w:rPr>
-              <w:t xml:space="preserve"> Miembro de comité ingresa información en todos los campos y selecciona el botón “Registrar asistente”. (</w:t>
-            </w:r>
-            <w:proofErr w:type="gramStart"/>
-            <w:r>
-              <w:rPr>
-                <w:sz w:val="24"/>
-                <w:szCs w:val="24"/>
-              </w:rPr>
-              <w:t>2.1)</w:t>
-            </w:r>
-            <w:r>
-              <w:rPr>
-                <w:sz w:val="24"/>
-                <w:szCs w:val="24"/>
-              </w:rPr>
-              <w:t>(</w:t>
-            </w:r>
-            <w:proofErr w:type="gramEnd"/>
-            <w:r>
-              <w:rPr>
-                <w:sz w:val="24"/>
-                <w:szCs w:val="24"/>
-              </w:rPr>
-              <w:t>2.2)(2.3)</w:t>
+              <w:t xml:space="preserve"> Miembro de comité ingresa información en todos los campos y selecciona el botón “Registrar asistente”. (2.1)</w:t>
+            </w:r>
+            <w:r>
+              <w:rPr>
+                <w:sz w:val="24"/>
+                <w:szCs w:val="24"/>
+              </w:rPr>
+              <w:t>(2.2)(2.3)</w:t>
+            </w:r>
+            <w:r>
+              <w:rPr>
+                <w:sz w:val="24"/>
+                <w:szCs w:val="24"/>
+              </w:rPr>
+              <w:t>(2.4)</w:t>
             </w:r>
           </w:p>
           <w:p>
@@ -599,7 +609,21 @@
                 <w:sz w:val="24"/>
                 <w:szCs w:val="24"/>
               </w:rPr>
-              <w:t xml:space="preserve"> guarda la información del ASISTENTE en la base de datos y</w:t>
+              <w:t xml:space="preserve"> </w:t>
+            </w:r>
+            <w:r>
+              <w:rPr>
+                <w:sz w:val="24"/>
+                <w:szCs w:val="24"/>
+              </w:rPr>
+              <w:t>valida que todos los campos estén completos, que sea información válida, que los campos del correo coincidan, guarda</w:t>
+            </w:r>
+            <w:r>
+              <w:rPr>
+                <w:sz w:val="24"/>
+                <w:szCs w:val="24"/>
+              </w:rPr>
+              <w:t xml:space="preserve"> la información del ASISTENTE en la base de datos y</w:t>
             </w:r>
             <w:r>
               <w:rPr>
@@ -741,7 +765,7 @@
                 <w:sz w:val="24"/>
                 <w:szCs w:val="24"/>
               </w:rPr>
-              <w:t>iembro de comité selecciona “Asignar actividad”</w:t>
+              <w:t xml:space="preserve">iembro de comité </w:t>
             </w:r>
             <w:r>
               <w:rPr>
@@ -750,7 +774,7 @@
                 <w:sz w:val="24"/>
                 <w:szCs w:val="24"/>
               </w:rPr>
-              <w:t xml:space="preserve"> </w:t>
+              <w:t>ingresa correos diferentes</w:t>
             </w:r>
           </w:p>
           <w:p>
@@ -758,32 +782,8 @@
               <w:pStyle w:val="Prrafodelista"/>
               <w:numPr>
                 <w:ilvl w:val="0"/>
-                <w:numId w:val="12"/>
+                <w:numId w:val="18"/>
               </w:numPr>
-              <w:rPr>
-                <w:sz w:val="24"/>
-                <w:szCs w:val="24"/>
-              </w:rPr>
-            </w:pPr>
-            <w:r>
-              <w:rPr>
-                <w:sz w:val="24"/>
-                <w:szCs w:val="24"/>
-              </w:rPr>
-              <w:t>Extiende a ca</w:t>
-            </w:r>
-            <w:bookmarkStart w:id="0" w:name="_GoBack"/>
-            <w:bookmarkEnd w:id="0"/>
-            <w:r>
-              <w:rPr>
-                <w:sz w:val="24"/>
-                <w:szCs w:val="24"/>
-              </w:rPr>
-              <w:t>so de uso CU18-Asignar miembro a actividad</w:t>
-            </w:r>
-          </w:p>
-          <w:p>
-            <w:pPr>
               <w:rPr>
                 <w:b/>
                 <w:bCs/>
@@ -793,13 +793,21 @@
             </w:pPr>
             <w:r>
               <w:rPr>
+                <w:sz w:val="24"/>
+                <w:szCs w:val="24"/>
+              </w:rPr>
+              <w:t>El sistema muestra el mensaje “Los correos electrónicos no coinciden, inténtelo de nuevo”.</w:t>
+            </w:r>
+          </w:p>
+          <w:p>
+            <w:pPr>
+              <w:rPr>
                 <w:b/>
                 <w:bCs/>
                 <w:sz w:val="24"/>
                 <w:szCs w:val="24"/>
               </w:rPr>
-              <w:t>2.</w:t>
-            </w:r>
+            </w:pPr>
             <w:r>
               <w:rPr>
                 <w:b/>
@@ -807,7 +815,16 @@
                 <w:sz w:val="24"/>
                 <w:szCs w:val="24"/>
               </w:rPr>
-              <w:t>1</w:t>
+              <w:t>2.</w:t>
+            </w:r>
+            <w:r>
+              <w:rPr>
+                <w:b/>
+                <w:bCs/>
+                <w:sz w:val="24"/>
+                <w:szCs w:val="24"/>
+              </w:rPr>
+              <w:t>2</w:t>
             </w:r>
             <w:r>
               <w:rPr>
@@ -887,12 +904,16 @@
           <w:p>
             <w:pPr>
               <w:rPr>
-                <w:sz w:val="24"/>
-                <w:szCs w:val="24"/>
-              </w:rPr>
-            </w:pPr>
-            <w:r>
-              <w:rPr>
+                <w:b/>
+                <w:bCs/>
+                <w:sz w:val="24"/>
+                <w:szCs w:val="24"/>
+              </w:rPr>
+            </w:pPr>
+            <w:r>
+              <w:rPr>
+                <w:b/>
+                <w:bCs/>
                 <w:sz w:val="24"/>
                 <w:szCs w:val="24"/>
               </w:rPr>
@@ -922,16 +943,38 @@
           <w:p>
             <w:pPr>
               <w:rPr>
-                <w:sz w:val="24"/>
-                <w:szCs w:val="24"/>
-              </w:rPr>
-            </w:pPr>
-            <w:r>
-              <w:rPr>
-                <w:sz w:val="24"/>
-                <w:szCs w:val="24"/>
-              </w:rPr>
-              <w:t>2.3 El Miembro de comité ingresa información inválida</w:t>
+                <w:b/>
+                <w:bCs/>
+                <w:sz w:val="24"/>
+                <w:szCs w:val="24"/>
+              </w:rPr>
+            </w:pPr>
+            <w:r>
+              <w:rPr>
+                <w:b/>
+                <w:bCs/>
+                <w:sz w:val="24"/>
+                <w:szCs w:val="24"/>
+              </w:rPr>
+              <w:t>2.</w:t>
+            </w:r>
+            <w:r>
+              <w:rPr>
+                <w:b/>
+                <w:bCs/>
+                <w:sz w:val="24"/>
+                <w:szCs w:val="24"/>
+              </w:rPr>
+              <w:t>4</w:t>
+            </w:r>
+            <w:r>
+              <w:rPr>
+                <w:b/>
+                <w:bCs/>
+                <w:sz w:val="24"/>
+                <w:szCs w:val="24"/>
+              </w:rPr>
+              <w:t xml:space="preserve"> El Miembro de comité ingresa información inválida</w:t>
             </w:r>
           </w:p>
           <w:p>
@@ -991,76 +1034,8 @@
                 <w:szCs w:val="24"/>
               </w:rPr>
             </w:pPr>
-            <w:r>
-              <w:rPr>
-                <w:sz w:val="24"/>
-                <w:szCs w:val="24"/>
-              </w:rPr>
-              <w:t xml:space="preserve">EX01.- El sistema </w:t>
-            </w:r>
-            <w:r>
-              <w:rPr>
-                <w:sz w:val="24"/>
-                <w:szCs w:val="24"/>
-              </w:rPr>
-              <w:t xml:space="preserve">no pudo mostrar la ventana  </w:t>
-            </w:r>
-          </w:p>
-          <w:p>
-            <w:pPr>
-              <w:pStyle w:val="Prrafodelista"/>
-              <w:numPr>
-                <w:ilvl w:val="0"/>
-                <w:numId w:val="15"/>
-              </w:numPr>
-              <w:rPr>
-                <w:sz w:val="24"/>
-                <w:szCs w:val="24"/>
-              </w:rPr>
-            </w:pPr>
-            <w:r>
-              <w:rPr>
-                <w:sz w:val="24"/>
-                <w:szCs w:val="24"/>
-              </w:rPr>
-              <w:t xml:space="preserve">Muestra el mensaje </w:t>
-            </w:r>
-            <w:r>
-              <w:rPr>
-                <w:sz w:val="24"/>
-                <w:szCs w:val="24"/>
-              </w:rPr>
-              <w:t>“</w:t>
-            </w:r>
-            <w:r>
-              <w:rPr>
-                <w:sz w:val="24"/>
-                <w:szCs w:val="24"/>
-              </w:rPr>
-              <w:t xml:space="preserve">Error al cargar, intento más </w:t>
-            </w:r>
-            <w:r>
-              <w:rPr>
-                <w:sz w:val="24"/>
-                <w:szCs w:val="24"/>
-              </w:rPr>
-              <w:t>tarde “</w:t>
-            </w:r>
-            <w:r>
-              <w:rPr>
-                <w:sz w:val="24"/>
-                <w:szCs w:val="24"/>
-              </w:rPr>
-              <w:t>.</w:t>
-            </w:r>
-          </w:p>
-          <w:p>
-            <w:pPr>
-              <w:rPr>
-                <w:sz w:val="24"/>
-                <w:szCs w:val="24"/>
-              </w:rPr>
-            </w:pPr>
+            <w:bookmarkStart w:id="0" w:name="_GoBack"/>
+            <w:bookmarkEnd w:id="0"/>
             <w:r>
               <w:rPr>
                 <w:sz w:val="24"/>
@@ -2705,6 +2680,92 @@
       <w:lvlJc w:val="right"/>
       <w:pPr>
         <w:ind w:left="6480" w:hanging="180"/>
+      </w:pPr>
+    </w:lvl>
+  </w:abstractNum>
+  <w:abstractNum w:abstractNumId="17" w15:restartNumberingAfterBreak="0">
+    <w:nsid w:val="79ED533E"/>
+    <w:multiLevelType w:val="hybridMultilevel"/>
+    <w:tmpl w:val="707E311E"/>
+    <w:lvl w:ilvl="0" w:tplc="080A000F">
+      <w:start w:val="1"/>
+      <w:numFmt w:val="decimal"/>
+      <w:lvlText w:val="%1."/>
+      <w:lvlJc w:val="left"/>
+      <w:pPr>
+        <w:ind w:left="774" w:hanging="360"/>
+      </w:pPr>
+    </w:lvl>
+    <w:lvl w:ilvl="1" w:tplc="080A0019" w:tentative="1">
+      <w:start w:val="1"/>
+      <w:numFmt w:val="lowerLetter"/>
+      <w:lvlText w:val="%2."/>
+      <w:lvlJc w:val="left"/>
+      <w:pPr>
+        <w:ind w:left="1494" w:hanging="360"/>
+      </w:pPr>
+    </w:lvl>
+    <w:lvl w:ilvl="2" w:tplc="080A001B" w:tentative="1">
+      <w:start w:val="1"/>
+      <w:numFmt w:val="lowerRoman"/>
+      <w:lvlText w:val="%3."/>
+      <w:lvlJc w:val="right"/>
+      <w:pPr>
+        <w:ind w:left="2214" w:hanging="180"/>
+      </w:pPr>
+    </w:lvl>
+    <w:lvl w:ilvl="3" w:tplc="080A000F" w:tentative="1">
+      <w:start w:val="1"/>
+      <w:numFmt w:val="decimal"/>
+      <w:lvlText w:val="%4."/>
+      <w:lvlJc w:val="left"/>
+      <w:pPr>
+        <w:ind w:left="2934" w:hanging="360"/>
+      </w:pPr>
+    </w:lvl>
+    <w:lvl w:ilvl="4" w:tplc="080A0019" w:tentative="1">
+      <w:start w:val="1"/>
+      <w:numFmt w:val="lowerLetter"/>
+      <w:lvlText w:val="%5."/>
+      <w:lvlJc w:val="left"/>
+      <w:pPr>
+        <w:ind w:left="3654" w:hanging="360"/>
+      </w:pPr>
+    </w:lvl>
+    <w:lvl w:ilvl="5" w:tplc="080A001B" w:tentative="1">
+      <w:start w:val="1"/>
+      <w:numFmt w:val="lowerRoman"/>
+      <w:lvlText w:val="%6."/>
+      <w:lvlJc w:val="right"/>
+      <w:pPr>
+        <w:ind w:left="4374" w:hanging="180"/>
+      </w:pPr>
+    </w:lvl>
+    <w:lvl w:ilvl="6" w:tplc="080A000F" w:tentative="1">
+      <w:start w:val="1"/>
+      <w:numFmt w:val="decimal"/>
+      <w:lvlText w:val="%7."/>
+      <w:lvlJc w:val="left"/>
+      <w:pPr>
+        <w:ind w:left="5094" w:hanging="360"/>
+      </w:pPr>
+    </w:lvl>
+    <w:lvl w:ilvl="7" w:tplc="080A0019" w:tentative="1">
+      <w:start w:val="1"/>
+      <w:numFmt w:val="lowerLetter"/>
+      <w:lvlText w:val="%8."/>
+      <w:lvlJc w:val="left"/>
+      <w:pPr>
+        <w:ind w:left="5814" w:hanging="360"/>
+      </w:pPr>
+    </w:lvl>
+    <w:lvl w:ilvl="8" w:tplc="080A001B" w:tentative="1">
+      <w:start w:val="1"/>
+      <w:numFmt w:val="lowerRoman"/>
+      <w:lvlText w:val="%9."/>
+      <w:lvlJc w:val="right"/>
+      <w:pPr>
+        <w:ind w:left="6534" w:hanging="180"/>
       </w:pPr>
     </w:lvl>
   </w:abstractNum>
@@ -2758,6 +2819,9 @@
   </w:num>
   <w:num w:numId="17">
     <w:abstractNumId w:val="13"/>
+  </w:num>
+  <w:num w:numId="18">
+    <w:abstractNumId w:val="17"/>
   </w:num>
 </w:numbering>
 </file>

</xml_diff>